<commit_message>
Created R script calculating percent difference for abstract; incorporated information into abstract and cut words.
</commit_message>
<xml_diff>
--- a/reports/01_paper/conference_abstract/Disruption to Test Scores after Tropical Cyclones in the United States 2022 12 08 RP.docx
+++ b/reports/01_paper/conference_abstract/Disruption to Test Scores after Tropical Cyclones in the United States 2022 12 08 RP.docx
@@ -126,8 +126,13 @@
       <w:r>
         <w:t xml:space="preserve">, </w:t>
       </w:r>
-      <w:r>
-        <w:t>Marianthi-Anna Kioumourtzoglou</w:t>
+      <w:proofErr w:type="spellStart"/>
+      <w:r>
+        <w:t>Marianthi</w:t>
+      </w:r>
+      <w:proofErr w:type="spellEnd"/>
+      <w:r>
+        <w:t>-Anna Kioumourtzoglou</w:t>
       </w:r>
       <w:r>
         <w:rPr>
@@ -297,63 +302,23 @@
         <w:t>H</w:t>
       </w:r>
       <w:r>
-        <w:t xml:space="preserve">urricanes and other tropical cyclones </w:t>
-      </w:r>
-      <w:del w:id="0" w:author="Parks, Robbie M" w:date="2022-12-08T14:23:00Z">
-        <w:r>
-          <w:delText xml:space="preserve">have a devastating </w:delText>
-        </w:r>
-        <w:r>
-          <w:delText>impact</w:delText>
-        </w:r>
-      </w:del>
-      <w:ins w:id="1" w:author="Parks, Robbie M" w:date="2022-12-08T14:23:00Z">
-        <w:r>
-          <w:t>affect</w:t>
-        </w:r>
-      </w:ins>
+        <w:t xml:space="preserve">urricanes and tropical cyclones </w:t>
+      </w:r>
+      <w:r>
+        <w:t>affect</w:t>
+      </w:r>
       <w:r>
         <w:t xml:space="preserve"> </w:t>
       </w:r>
-      <w:ins w:id="2" w:author="Parks, Robbie M" w:date="2022-12-08T14:18:00Z">
-        <w:r>
-          <w:t xml:space="preserve">every element of </w:t>
-        </w:r>
-      </w:ins>
-      <w:del w:id="3" w:author="Parks, Robbie M" w:date="2022-12-08T14:18:00Z">
-        <w:r>
-          <w:delText xml:space="preserve">on </w:delText>
-        </w:r>
-        <w:commentRangeStart w:id="4"/>
-        <w:commentRangeStart w:id="5"/>
-        <w:r>
-          <w:delText>society</w:delText>
-        </w:r>
-        <w:commentRangeEnd w:id="4"/>
-        <w:r>
-          <w:rPr>
-            <w:rStyle w:val="CommentReference"/>
-          </w:rPr>
-          <w:commentReference w:id="4"/>
-        </w:r>
-        <w:commentRangeEnd w:id="5"/>
-        <w:r>
-          <w:rPr>
-            <w:rStyle w:val="CommentReference"/>
-          </w:rPr>
-          <w:commentReference w:id="5"/>
-        </w:r>
-      </w:del>
-      <w:ins w:id="6" w:author="Parks, Robbie M" w:date="2022-12-08T14:18:00Z">
-        <w:r>
-          <w:t xml:space="preserve">everyday lives of </w:t>
-        </w:r>
-      </w:ins>
-      <w:ins w:id="7" w:author="Parks, Robbie M" w:date="2022-12-08T14:23:00Z">
-        <w:r>
-          <w:t>impacted communities</w:t>
-        </w:r>
-      </w:ins>
+      <w:r>
+        <w:t xml:space="preserve">every element of </w:t>
+      </w:r>
+      <w:r>
+        <w:t>impacted communities</w:t>
+      </w:r>
+      <w:r>
+        <w:t>’ everyday lives</w:t>
+      </w:r>
       <w:r>
         <w:t xml:space="preserve">. </w:t>
       </w:r>
@@ -387,52 +352,570 @@
       <w:r>
         <w:t>the full burden of climate-related disasters</w:t>
       </w:r>
-      <w:ins w:id="8" w:author="Parks, Robbie M" w:date="2022-12-08T14:18:00Z">
-        <w:r>
-          <w:t>, and previous studies</w:t>
-        </w:r>
-        <w:r>
-          <w:t xml:space="preserve"> hav</w:t>
-        </w:r>
-      </w:ins>
-      <w:ins w:id="9" w:author="Parks, Robbie M" w:date="2022-12-08T14:19:00Z">
-        <w:r>
-          <w:t>e shown other climate-related disaster</w:t>
-        </w:r>
-      </w:ins>
-      <w:ins w:id="10" w:author="Parks, Robbie M" w:date="2022-12-08T14:23:00Z">
-        <w:r>
-          <w:t>s</w:t>
-        </w:r>
-      </w:ins>
-      <w:ins w:id="11" w:author="Parks, Robbie M" w:date="2022-12-08T14:19:00Z">
-        <w:r>
-          <w:t>, such as wildfires, have a negative impact of test scores</w:t>
-        </w:r>
-      </w:ins>
+      <w:r>
+        <w:t>, and previous studies</w:t>
+      </w:r>
+      <w:r>
+        <w:t xml:space="preserve"> have shown other</w:t>
+      </w:r>
+      <w:r>
+        <w:t>s</w:t>
+      </w:r>
+      <w:r>
+        <w:t>, such as wildfires, have a negative impact o</w:t>
+      </w:r>
+      <w:r>
+        <w:t>n</w:t>
+      </w:r>
+      <w:r>
+        <w:t xml:space="preserve"> test scores</w:t>
+      </w:r>
       <w:r>
         <w:t xml:space="preserve">. </w:t>
       </w:r>
       <w:r>
+        <w:t>We aim</w:t>
+      </w:r>
+      <w:r>
+        <w:t xml:space="preserve"> to examine the association between tropical cyclones and </w:t>
+      </w:r>
+      <w:r>
+        <w:t>educational attainment</w:t>
+      </w:r>
+      <w:r>
+        <w:t xml:space="preserve"> among </w:t>
+      </w:r>
+      <w:r>
+        <w:t>elementary</w:t>
+      </w:r>
+      <w:r>
+        <w:t>-</w:t>
+      </w:r>
+      <w:r>
+        <w:t xml:space="preserve"> and middle </w:t>
+      </w:r>
+      <w:r>
+        <w:t>school</w:t>
+      </w:r>
+      <w:r>
+        <w:t xml:space="preserve">-age </w:t>
+      </w:r>
+      <w:r>
+        <w:t xml:space="preserve">students in </w:t>
+      </w:r>
+      <w:r>
+        <w:t xml:space="preserve">all </w:t>
+      </w:r>
+      <w:r>
+        <w:t xml:space="preserve">affected </w:t>
+      </w:r>
+      <w:r>
+        <w:t xml:space="preserve">areas in the </w:t>
+      </w:r>
+      <w:r>
+        <w:t xml:space="preserve">United States. </w:t>
+      </w:r>
+    </w:p>
+    <w:p>
+      <w:pPr>
+        <w:jc w:val="both"/>
+      </w:pPr>
+    </w:p>
+    <w:p>
+      <w:pPr>
+        <w:jc w:val="both"/>
+        <w:rPr>
+          <w:b/>
+          <w:bCs/>
+        </w:rPr>
+      </w:pPr>
+      <w:r>
+        <w:rPr>
+          <w:b/>
+          <w:bCs/>
+          <w:u w:val="single"/>
+        </w:rPr>
+        <w:t>Methods</w:t>
+      </w:r>
+    </w:p>
+    <w:p>
+      <w:pPr>
+        <w:jc w:val="both"/>
+      </w:pPr>
+      <w:r>
+        <w:t>We based e</w:t>
+      </w:r>
+      <w:r>
+        <w:t>ducation</w:t>
+      </w:r>
+      <w:r>
+        <w:t xml:space="preserve"> </w:t>
+      </w:r>
+      <w:r>
+        <w:t>on county-level average standardized test scores in math and reading/language arts</w:t>
+      </w:r>
+      <w:r>
+        <w:t xml:space="preserve"> (RLA)</w:t>
+      </w:r>
+      <w:r>
+        <w:t xml:space="preserve"> among third to eighth grade students </w:t>
+      </w:r>
+      <w:r>
+        <w:t xml:space="preserve">during </w:t>
+      </w:r>
+      <w:r>
+        <w:t>2009</w:t>
+      </w:r>
+      <w:r>
+        <w:t>–</w:t>
+      </w:r>
+      <w:r>
+        <w:t>2018</w:t>
+      </w:r>
+      <w:r>
+        <w:t xml:space="preserve"> from the Stanford Educational Data Archive</w:t>
+      </w:r>
+      <w:r>
+        <w:t xml:space="preserve">. </w:t>
+      </w:r>
+      <w:r>
+        <w:t>Our</w:t>
+      </w:r>
+      <w:r>
+        <w:t xml:space="preserve"> exposure of interest</w:t>
+      </w:r>
+      <w:r>
+        <w:t xml:space="preserve"> was</w:t>
+      </w:r>
+      <w:r>
+        <w:t xml:space="preserve"> tropical cyclone</w:t>
+      </w:r>
+      <w:r>
+        <w:t>s</w:t>
+      </w:r>
+      <w:r>
+        <w:t xml:space="preserve">, </w:t>
+      </w:r>
+      <w:r>
+        <w:t xml:space="preserve">developed from a comprehensive record of tropical cyclone </w:t>
+      </w:r>
+      <w:r>
+        <w:t>occurrence</w:t>
+      </w:r>
+      <w:r>
+        <w:t xml:space="preserve"> over </w:t>
+      </w:r>
+      <w:r>
+        <w:t>10</w:t>
+      </w:r>
+      <w:r>
+        <w:t xml:space="preserve"> year</w:t>
+      </w:r>
+      <w:r>
+        <w:t>s</w:t>
+      </w:r>
+      <w:r>
+        <w:t xml:space="preserve">, </w:t>
+      </w:r>
+      <w:r>
+        <w:t>defined as counties with a sustained maximal wind speed ≥34 knots</w:t>
+      </w:r>
+      <w:r>
+        <w:t>,</w:t>
+      </w:r>
+      <w:r>
+        <w:t xml:space="preserve"> </w:t>
+      </w:r>
+      <w:r>
+        <w:rPr>
+          <w:bCs/>
+        </w:rPr>
+        <w:t xml:space="preserve">as well as </w:t>
+      </w:r>
+      <w:r>
+        <w:rPr>
+          <w:bCs/>
+        </w:rPr>
+        <w:t xml:space="preserve">a </w:t>
+      </w:r>
+      <w:r>
+        <w:rPr>
+          <w:bCs/>
+        </w:rPr>
+        <w:t>subset of the data including only gale-to-violent storms (≥34 knots and &lt;64 knots) or hurricanes (≥64 knots)</w:t>
+      </w:r>
+      <w:r>
+        <w:t>.</w:t>
+      </w:r>
+      <w:r>
+        <w:t xml:space="preserve"> </w:t>
+      </w:r>
+      <w:r>
+        <w:t xml:space="preserve">We developed </w:t>
+      </w:r>
+      <w:r>
+        <w:t xml:space="preserve">a </w:t>
+      </w:r>
+      <w:r>
+        <w:t>difference</w:t>
+      </w:r>
+      <w:r>
+        <w:t>-</w:t>
+      </w:r>
+      <w:r>
+        <w:t>in</w:t>
+      </w:r>
+      <w:r>
+        <w:t>-</w:t>
+      </w:r>
+      <w:r>
+        <w:t>difference</w:t>
+      </w:r>
+      <w:r>
+        <w:t>s</w:t>
+      </w:r>
+      <w:r>
+        <w:t xml:space="preserve"> model</w:t>
+      </w:r>
+      <w:r>
+        <w:t>,</w:t>
+      </w:r>
+      <w:r>
+        <w:t xml:space="preserve"> </w:t>
+      </w:r>
+      <w:r>
+        <w:t>associating</w:t>
+      </w:r>
+      <w:r>
+        <w:t xml:space="preserve"> </w:t>
+      </w:r>
+      <w:r>
+        <w:t>tropical cyclone</w:t>
+      </w:r>
+      <w:r>
+        <w:t xml:space="preserve">s </w:t>
+      </w:r>
+      <w:r>
+        <w:t xml:space="preserve">and </w:t>
+      </w:r>
+      <w:r>
+        <w:t xml:space="preserve">annual </w:t>
+      </w:r>
+      <w:r>
+        <w:t>average test scores</w:t>
+      </w:r>
+      <w:r>
+        <w:t xml:space="preserve">, </w:t>
+      </w:r>
+      <w:r>
+        <w:t>controlling</w:t>
+      </w:r>
+      <w:r>
+        <w:t xml:space="preserve"> for </w:t>
+      </w:r>
+      <w:r>
+        <w:t xml:space="preserve">time-varying </w:t>
+      </w:r>
+      <w:r>
+        <w:t>covariates at the county and grade</w:t>
+      </w:r>
+      <w:r>
+        <w:t>-</w:t>
+      </w:r>
+      <w:r>
+        <w:t>cohort level, including</w:t>
+      </w:r>
+      <w:r>
+        <w:t xml:space="preserve"> student-level racial/ethnic composition, </w:t>
+      </w:r>
+      <w:r>
+        <w:t>student-level socioeconomic status, county-level urbanicity, and county-level socioeconomic status.</w:t>
+      </w:r>
+      <w:r>
+        <w:t xml:space="preserve"> </w:t>
+      </w:r>
+      <w:r>
+        <w:t>W</w:t>
+      </w:r>
+      <w:r>
+        <w:t>e also</w:t>
+      </w:r>
+      <w:r>
+        <w:t xml:space="preserve"> </w:t>
+      </w:r>
+      <w:r>
+        <w:t>examine</w:t>
+      </w:r>
+      <w:r>
+        <w:t xml:space="preserve">d </w:t>
+      </w:r>
+      <w:r>
+        <w:t xml:space="preserve">how </w:t>
+      </w:r>
+      <w:r>
+        <w:t>associations</w:t>
+      </w:r>
+      <w:r>
+        <w:t xml:space="preserve"> varied by </w:t>
+      </w:r>
+      <w:r>
+        <w:t>strength of tropical cyclone, state, and proportion of non-white and socioeconomically disadvantaged students.</w:t>
+      </w:r>
+    </w:p>
+    <w:p>
+      <w:pPr>
+        <w:jc w:val="both"/>
+      </w:pPr>
+    </w:p>
+    <w:p>
+      <w:pPr>
+        <w:jc w:val="both"/>
+        <w:rPr>
+          <w:b/>
+          <w:bCs/>
+        </w:rPr>
+      </w:pPr>
+      <w:r>
+        <w:rPr>
+          <w:b/>
+          <w:bCs/>
+          <w:u w:val="single"/>
+        </w:rPr>
+        <w:t>Results</w:t>
+      </w:r>
+      <w:r>
+        <w:rPr>
+          <w:b/>
+          <w:bCs/>
+        </w:rPr>
+        <w:t xml:space="preserve"> </w:t>
+      </w:r>
+    </w:p>
+    <w:p>
+      <w:pPr>
+        <w:jc w:val="both"/>
+      </w:pPr>
+      <w:r>
+        <w:t>In initial results, for hurricane-exposed counties in Florida</w:t>
+      </w:r>
+      <w:r>
+        <w:t xml:space="preserve"> during 2009–2018</w:t>
+      </w:r>
+      <w:r>
+        <w:t xml:space="preserve">, we found that </w:t>
+      </w:r>
+      <w:r>
+        <w:t xml:space="preserve">exposure to </w:t>
+      </w:r>
+      <w:r>
+        <w:t>hurricane force-wind</w:t>
+      </w:r>
+      <w:r>
+        <w:t>s</w:t>
+      </w:r>
+      <w:r>
+        <w:t xml:space="preserve"> </w:t>
+      </w:r>
+      <w:r>
+        <w:t xml:space="preserve">was associated with a </w:t>
+      </w:r>
+      <w:r>
+        <w:t>-</w:t>
+      </w:r>
+      <w:r>
+        <w:t>0.</w:t>
+      </w:r>
+      <w:r>
+        <w:t>10</w:t>
+      </w:r>
+      <w:r>
+        <w:t xml:space="preserve"> </w:t>
+      </w:r>
+      <w:r>
+        <w:t>SD</w:t>
+      </w:r>
+      <w:r>
+        <w:t xml:space="preserve"> (95% </w:t>
+      </w:r>
+      <w:proofErr w:type="spellStart"/>
+      <w:r>
+        <w:t>CrI</w:t>
+      </w:r>
+      <w:proofErr w:type="spellEnd"/>
+      <w:r>
+        <w:t>:</w:t>
+      </w:r>
+      <w:r>
+        <w:t xml:space="preserve"> -0.17</w:t>
+      </w:r>
+      <w:r>
+        <w:t>,</w:t>
+      </w:r>
+      <w:r>
+        <w:t xml:space="preserve"> </w:t>
+      </w:r>
+      <w:r>
+        <w:t>-0.</w:t>
+      </w:r>
+      <w:r>
+        <w:t>03</w:t>
+      </w:r>
+      <w:r>
+        <w:t>)</w:t>
+      </w:r>
+      <w:r>
+        <w:t xml:space="preserve"> decrease in average </w:t>
+      </w:r>
+      <w:r>
+        <w:t>m</w:t>
+      </w:r>
+      <w:r>
+        <w:t>ath scores</w:t>
+      </w:r>
+      <w:r>
+        <w:t xml:space="preserve">, equivalent to </w:t>
+      </w:r>
+      <w:r>
+        <w:t>13</w:t>
+      </w:r>
+      <w:r>
+        <w:t xml:space="preserve">% of </w:t>
+      </w:r>
+      <w:r>
+        <w:t xml:space="preserve">the average difference between grades </w:t>
+      </w:r>
+      <w:r>
+        <w:t>three</w:t>
+      </w:r>
+      <w:r>
+        <w:t xml:space="preserve"> and </w:t>
+      </w:r>
+      <w:r>
+        <w:t>four</w:t>
+      </w:r>
+      <w:r>
+        <w:t xml:space="preserve">. </w:t>
+      </w:r>
+      <w:r>
+        <w:t xml:space="preserve">We observed no association with </w:t>
+      </w:r>
+      <w:r>
+        <w:t>RLA scores</w:t>
+      </w:r>
+      <w:r>
+        <w:t xml:space="preserve"> (</w:t>
+      </w:r>
+      <w:r>
+        <w:t xml:space="preserve">0.00 SD </w:t>
+      </w:r>
+      <w:r>
+        <w:t>[</w:t>
+      </w:r>
+      <w:r>
+        <w:t xml:space="preserve">95% </w:t>
+      </w:r>
+      <w:proofErr w:type="spellStart"/>
+      <w:r>
+        <w:t>CrI</w:t>
+      </w:r>
+      <w:proofErr w:type="spellEnd"/>
+      <w:r>
+        <w:t>:</w:t>
+      </w:r>
+      <w:r>
+        <w:t xml:space="preserve"> -0.0</w:t>
+      </w:r>
+      <w:r>
+        <w:t>5</w:t>
+      </w:r>
+      <w:r>
+        <w:t>, 0.05</w:t>
+      </w:r>
+      <w:r>
+        <w:t>])</w:t>
+      </w:r>
+      <w:r>
+        <w:t>.</w:t>
+      </w:r>
+      <w:r>
+        <w:t xml:space="preserve"> </w:t>
+      </w:r>
+    </w:p>
+    <w:p>
+      <w:pPr>
+        <w:jc w:val="both"/>
+        <w:rPr>
+          <w:b/>
+          <w:bCs/>
+        </w:rPr>
+      </w:pPr>
+    </w:p>
+    <w:p>
+      <w:pPr>
+        <w:jc w:val="both"/>
+        <w:rPr>
+          <w:b/>
+          <w:bCs/>
+        </w:rPr>
+      </w:pPr>
+      <w:r>
+        <w:rPr>
+          <w:b/>
+          <w:bCs/>
+          <w:u w:val="single"/>
+        </w:rPr>
+        <w:t>Conclusion</w:t>
+      </w:r>
+    </w:p>
+    <w:p>
+      <w:pPr>
+        <w:jc w:val="both"/>
+        <w:rPr>
+          <w:b/>
+          <w:bCs/>
+        </w:rPr>
+      </w:pPr>
+      <w:r>
         <w:t xml:space="preserve">Our </w:t>
       </w:r>
       <w:r>
-        <w:t>aim</w:t>
+        <w:t xml:space="preserve">initial </w:t>
+      </w:r>
+      <w:r>
+        <w:t xml:space="preserve">results </w:t>
+      </w:r>
+      <w:r>
+        <w:t>indicate</w:t>
+      </w:r>
+      <w:r>
+        <w:t xml:space="preserve"> that </w:t>
+      </w:r>
+      <w:r>
+        <w:t>exposure to hurricane-force winds</w:t>
+      </w:r>
+      <w:r>
+        <w:t xml:space="preserve"> within a </w:t>
+      </w:r>
+      <w:r>
+        <w:t>county</w:t>
       </w:r>
       <w:r>
         <w:t xml:space="preserve"> </w:t>
       </w:r>
       <w:r>
-        <w:t>is</w:t>
-      </w:r>
-      <w:r>
-        <w:t xml:space="preserve"> to examine the association between the tropical cyclones and </w:t>
-      </w:r>
-      <w:r>
-        <w:t>educational attainment</w:t>
-      </w:r>
-      <w:r>
-        <w:t xml:space="preserve"> among </w:t>
+        <w:t>was</w:t>
+      </w:r>
+      <w:r>
+        <w:t xml:space="preserve"> associated with lower </w:t>
+      </w:r>
+      <w:r>
+        <w:t>math</w:t>
+      </w:r>
+      <w:r>
+        <w:t xml:space="preserve"> </w:t>
+      </w:r>
+      <w:r>
+        <w:t xml:space="preserve">performance among </w:t>
       </w:r>
       <w:r>
         <w:t>elementary</w:t>
@@ -441,628 +924,15 @@
         <w:t>-</w:t>
       </w:r>
       <w:r>
-        <w:t xml:space="preserve"> and middle </w:t>
-      </w:r>
-      <w:r>
-        <w:t>school</w:t>
-      </w:r>
-      <w:r>
-        <w:t xml:space="preserve">-age </w:t>
-      </w:r>
-      <w:r>
-        <w:t xml:space="preserve">students in </w:t>
-      </w:r>
-      <w:ins w:id="12" w:author="Parks, Robbie M" w:date="2022-12-08T14:19:00Z">
-        <w:r>
-          <w:t xml:space="preserve">all </w:t>
-        </w:r>
-      </w:ins>
-      <w:del w:id="13" w:author="Parks, Robbie M" w:date="2022-12-08T14:19:00Z">
-        <w:r>
-          <w:delText xml:space="preserve">the </w:delText>
-        </w:r>
-      </w:del>
-      <w:ins w:id="14" w:author="Parks, Robbie M" w:date="2022-12-08T14:19:00Z">
-        <w:r>
-          <w:t xml:space="preserve">areas affected by tropical cyclones in the </w:t>
-        </w:r>
-      </w:ins>
-      <w:r>
-        <w:t xml:space="preserve">United States. </w:t>
-      </w:r>
-    </w:p>
-    <w:p>
-      <w:pPr>
-        <w:jc w:val="both"/>
-      </w:pPr>
-    </w:p>
-    <w:p>
-      <w:pPr>
-        <w:jc w:val="both"/>
-        <w:rPr>
-          <w:b/>
-          <w:bCs/>
-        </w:rPr>
-      </w:pPr>
-      <w:r>
-        <w:rPr>
-          <w:b/>
-          <w:bCs/>
-          <w:u w:val="single"/>
-        </w:rPr>
-        <w:t>Methods</w:t>
-      </w:r>
-    </w:p>
-    <w:p>
-      <w:pPr>
-        <w:jc w:val="both"/>
-      </w:pPr>
-      <w:r>
-        <w:t>We based e</w:t>
-      </w:r>
-      <w:r>
-        <w:t>ducation</w:t>
+        <w:t xml:space="preserve"> and middle school-age students</w:t>
+      </w:r>
+      <w:r>
+        <w:t xml:space="preserve"> in Florida.</w:t>
       </w:r>
       <w:r>
         <w:t xml:space="preserve"> </w:t>
       </w:r>
       <w:r>
-        <w:t>on county-level average standardized test scores in math and reading/language arts</w:t>
-      </w:r>
-      <w:r>
-        <w:t xml:space="preserve"> (RLA)</w:t>
-      </w:r>
-      <w:r>
-        <w:t xml:space="preserve"> among third to eighth grade students </w:t>
-      </w:r>
-      <w:r>
-        <w:t xml:space="preserve">during </w:t>
-      </w:r>
-      <w:r>
-        <w:t>2009</w:t>
-      </w:r>
-      <w:r>
-        <w:t>–</w:t>
-      </w:r>
-      <w:r>
-        <w:t>2018</w:t>
-      </w:r>
-      <w:r>
-        <w:t xml:space="preserve"> from the Stanford Educational Data Archive</w:t>
-      </w:r>
-      <w:r>
-        <w:t xml:space="preserve">. </w:t>
-      </w:r>
-      <w:r>
-        <w:t>Our</w:t>
-      </w:r>
-      <w:r>
-        <w:t xml:space="preserve"> exposure of interest</w:t>
-      </w:r>
-      <w:r>
-        <w:t xml:space="preserve"> was</w:t>
-      </w:r>
-      <w:r>
-        <w:t xml:space="preserve"> tropical cyclone</w:t>
-      </w:r>
-      <w:r>
-        <w:t>s</w:t>
-      </w:r>
-      <w:r>
-        <w:t xml:space="preserve">, </w:t>
-      </w:r>
-      <w:r>
-        <w:t xml:space="preserve">developed from a comprehensive record of tropical cyclone </w:t>
-      </w:r>
-      <w:r>
-        <w:t>occurrence</w:t>
-      </w:r>
-      <w:r>
-        <w:t xml:space="preserve"> over </w:t>
-      </w:r>
-      <w:r>
-        <w:t>10</w:t>
-      </w:r>
-      <w:r>
-        <w:t xml:space="preserve"> year</w:t>
-      </w:r>
-      <w:r>
-        <w:t>s</w:t>
-      </w:r>
-      <w:r>
-        <w:t xml:space="preserve">, </w:t>
-      </w:r>
-      <w:r>
-        <w:t>defined as counties with a sustained maximal wind speed ≥34 knots</w:t>
-      </w:r>
-      <w:r>
-        <w:t>,</w:t>
-      </w:r>
-      <w:r>
-        <w:t xml:space="preserve"> </w:t>
-      </w:r>
-      <w:r>
-        <w:rPr>
-          <w:bCs/>
-        </w:rPr>
-        <w:t xml:space="preserve">as well as </w:t>
-      </w:r>
-      <w:r>
-        <w:rPr>
-          <w:bCs/>
-        </w:rPr>
-        <w:t xml:space="preserve">a </w:t>
-      </w:r>
-      <w:r>
-        <w:rPr>
-          <w:bCs/>
-        </w:rPr>
-        <w:t>subset of the data including only gale-to-violent storms (≥34 knots and &lt;64 knots) or hurricanes (≥64 knots)</w:t>
-      </w:r>
-      <w:r>
-        <w:t>.</w:t>
-      </w:r>
-      <w:r>
-        <w:t xml:space="preserve"> </w:t>
-      </w:r>
-      <w:r>
-        <w:t xml:space="preserve">We developed </w:t>
-      </w:r>
-      <w:r>
-        <w:t xml:space="preserve">a </w:t>
-      </w:r>
-      <w:r>
-        <w:t>difference</w:t>
-      </w:r>
-      <w:r>
-        <w:t>-</w:t>
-      </w:r>
-      <w:r>
-        <w:t>in</w:t>
-      </w:r>
-      <w:r>
-        <w:t>-</w:t>
-      </w:r>
-      <w:r>
-        <w:t>difference</w:t>
-      </w:r>
-      <w:r>
-        <w:t>s</w:t>
-      </w:r>
-      <w:r>
-        <w:t xml:space="preserve"> model</w:t>
-      </w:r>
-      <w:r>
-        <w:t>,</w:t>
-      </w:r>
-      <w:r>
-        <w:t xml:space="preserve"> </w:t>
-      </w:r>
-      <w:r>
-        <w:t>associating</w:t>
-      </w:r>
-      <w:r>
-        <w:t xml:space="preserve"> </w:t>
-      </w:r>
-      <w:r>
-        <w:t>tropical cyclone</w:t>
-      </w:r>
-      <w:r>
-        <w:t xml:space="preserve">s </w:t>
-      </w:r>
-      <w:r>
-        <w:t xml:space="preserve">and </w:t>
-      </w:r>
-      <w:r>
-        <w:t xml:space="preserve">annual </w:t>
-      </w:r>
-      <w:r>
-        <w:t>average test scores</w:t>
-      </w:r>
-      <w:r>
-        <w:t>, while</w:t>
-      </w:r>
-      <w:r>
-        <w:t xml:space="preserve"> controlling</w:t>
-      </w:r>
-      <w:r>
-        <w:t xml:space="preserve"> for </w:t>
-      </w:r>
-      <w:ins w:id="15" w:author="Parks, Robbie M" w:date="2022-12-08T14:20:00Z">
-        <w:r>
-          <w:t xml:space="preserve">time-varying </w:t>
-        </w:r>
-      </w:ins>
-      <w:r>
-        <w:t>covariates at the county and grade</w:t>
-      </w:r>
-      <w:r>
-        <w:t>-</w:t>
-      </w:r>
-      <w:r>
-        <w:t>cohort level, including</w:t>
-      </w:r>
-      <w:r>
-        <w:t xml:space="preserve"> student-level racial/ethnic composition, </w:t>
-      </w:r>
-      <w:r>
-        <w:t>student-level socioeconomic status, county-level urbanicity, and county-level socioeconomic status.</w:t>
-      </w:r>
-      <w:ins w:id="16" w:author="Parks, Robbie M" w:date="2022-12-08T14:20:00Z">
-        <w:r>
-          <w:t xml:space="preserve"> </w:t>
-        </w:r>
-      </w:ins>
-      <w:moveToRangeStart w:id="17" w:author="Parks, Robbie M" w:date="2022-12-08T14:20:00Z" w:name="move121401656"/>
-      <w:moveTo w:id="18" w:author="Parks, Robbie M" w:date="2022-12-08T14:20:00Z">
-        <w:del w:id="19" w:author="Parks, Robbie M" w:date="2022-12-08T14:20:00Z">
-          <w:r>
-            <w:delText xml:space="preserve">In our presentation, </w:delText>
-          </w:r>
-        </w:del>
-      </w:moveTo>
-      <w:ins w:id="20" w:author="Parks, Robbie M" w:date="2022-12-08T14:20:00Z">
-        <w:r>
-          <w:t>W</w:t>
-        </w:r>
-      </w:ins>
-      <w:moveTo w:id="21" w:author="Parks, Robbie M" w:date="2022-12-08T14:20:00Z">
-        <w:del w:id="22" w:author="Parks, Robbie M" w:date="2022-12-08T14:20:00Z">
-          <w:r>
-            <w:delText>w</w:delText>
-          </w:r>
-        </w:del>
-        <w:r>
-          <w:t xml:space="preserve">e </w:t>
-        </w:r>
-        <w:del w:id="23" w:author="Parks, Robbie M" w:date="2022-12-08T14:20:00Z">
-          <w:r>
-            <w:delText xml:space="preserve">will </w:delText>
-          </w:r>
-        </w:del>
-        <w:r>
-          <w:t>also</w:t>
-        </w:r>
-        <w:r>
-          <w:t xml:space="preserve"> </w:t>
-        </w:r>
-        <w:r>
-          <w:t>examine</w:t>
-        </w:r>
-      </w:moveTo>
-      <w:ins w:id="24" w:author="Parks, Robbie M" w:date="2022-12-08T14:20:00Z">
-        <w:r>
-          <w:t>d</w:t>
-        </w:r>
-      </w:ins>
-      <w:moveTo w:id="25" w:author="Parks, Robbie M" w:date="2022-12-08T14:20:00Z">
-        <w:r>
-          <w:t xml:space="preserve"> </w:t>
-        </w:r>
-        <w:r>
-          <w:t xml:space="preserve">how </w:t>
-        </w:r>
-        <w:r>
-          <w:t>associations</w:t>
-        </w:r>
-        <w:r>
-          <w:t xml:space="preserve"> varied by </w:t>
-        </w:r>
-        <w:r>
-          <w:t>strength of tropical cyclone, state, and proportion of non-white and socioeconomically disadvantaged students.</w:t>
-        </w:r>
-      </w:moveTo>
-      <w:moveToRangeEnd w:id="17"/>
-    </w:p>
-    <w:p>
-      <w:pPr>
-        <w:jc w:val="both"/>
-      </w:pPr>
-    </w:p>
-    <w:p>
-      <w:pPr>
-        <w:jc w:val="both"/>
-        <w:rPr>
-          <w:b/>
-          <w:bCs/>
-        </w:rPr>
-      </w:pPr>
-      <w:r>
-        <w:rPr>
-          <w:b/>
-          <w:bCs/>
-          <w:u w:val="single"/>
-        </w:rPr>
-        <w:t>Results</w:t>
-      </w:r>
-      <w:r>
-        <w:rPr>
-          <w:b/>
-          <w:bCs/>
-        </w:rPr>
-        <w:t xml:space="preserve"> </w:t>
-      </w:r>
-    </w:p>
-    <w:p>
-      <w:pPr>
-        <w:jc w:val="both"/>
-      </w:pPr>
-      <w:r>
-        <w:t>In initial results, for hurricane-exposed counties in Florida</w:t>
-      </w:r>
-      <w:r>
-        <w:t xml:space="preserve"> during 2009–2018</w:t>
-      </w:r>
-      <w:r>
-        <w:t xml:space="preserve">, we found that </w:t>
-      </w:r>
-      <w:r>
-        <w:t xml:space="preserve">exposure to </w:t>
-      </w:r>
-      <w:r>
-        <w:t>hurricane force-wind</w:t>
-      </w:r>
-      <w:r>
-        <w:t>s</w:t>
-      </w:r>
-      <w:r>
-        <w:t xml:space="preserve"> </w:t>
-      </w:r>
-      <w:r>
-        <w:t xml:space="preserve">was associated with a </w:t>
-      </w:r>
-      <w:r>
-        <w:t>-</w:t>
-      </w:r>
-      <w:r>
-        <w:t>0.</w:t>
-      </w:r>
-      <w:r>
-        <w:t>10</w:t>
-      </w:r>
-      <w:r>
-        <w:t xml:space="preserve"> </w:t>
-      </w:r>
-      <w:r>
-        <w:t>SD</w:t>
-      </w:r>
-      <w:r>
-        <w:t xml:space="preserve"> (95% CrI</w:t>
-      </w:r>
-      <w:r>
-        <w:t>:</w:t>
-      </w:r>
-      <w:r>
-        <w:t xml:space="preserve"> -0.17</w:t>
-      </w:r>
-      <w:r>
-        <w:t>,</w:t>
-      </w:r>
-      <w:r>
-        <w:t xml:space="preserve"> </w:t>
-      </w:r>
-      <w:r>
-        <w:t>-0.</w:t>
-      </w:r>
-      <w:r>
-        <w:t>03</w:t>
-      </w:r>
-      <w:r>
-        <w:t>)</w:t>
-      </w:r>
-      <w:r>
-        <w:t xml:space="preserve"> decrease in average </w:t>
-      </w:r>
-      <w:r>
-        <w:t>m</w:t>
-      </w:r>
-      <w:r>
-        <w:t>ath scores</w:t>
-      </w:r>
-      <w:ins w:id="26" w:author="Parks, Robbie M" w:date="2022-12-08T14:21:00Z">
-        <w:r>
-          <w:t xml:space="preserve">, equivalent to </w:t>
-        </w:r>
-        <w:r>
-          <w:t xml:space="preserve">XX% of </w:t>
-        </w:r>
-        <w:r>
-          <w:t>the average difference between grades XX and XX</w:t>
-        </w:r>
-      </w:ins>
-      <w:r>
-        <w:t xml:space="preserve">. </w:t>
-      </w:r>
-      <w:r>
-        <w:t xml:space="preserve">We observed no association with </w:t>
-      </w:r>
-      <w:r>
-        <w:t>RLA scores</w:t>
-      </w:r>
-      <w:r>
-        <w:t xml:space="preserve"> (</w:t>
-      </w:r>
-      <w:r>
-        <w:t xml:space="preserve">0.00 SD </w:t>
-      </w:r>
-      <w:r>
-        <w:t>[</w:t>
-      </w:r>
-      <w:r>
-        <w:t>95% CrI</w:t>
-      </w:r>
-      <w:r>
-        <w:t>:</w:t>
-      </w:r>
-      <w:r>
-        <w:t xml:space="preserve"> -0.0</w:t>
-      </w:r>
-      <w:r>
-        <w:t>5</w:t>
-      </w:r>
-      <w:r>
-        <w:t>, 0.05</w:t>
-      </w:r>
-      <w:r>
-        <w:t>])</w:t>
-      </w:r>
-      <w:r>
-        <w:t>.</w:t>
-      </w:r>
-      <w:r>
-        <w:t xml:space="preserve"> </w:t>
-      </w:r>
-      <w:moveFromRangeStart w:id="27" w:author="Parks, Robbie M" w:date="2022-12-08T14:20:00Z" w:name="move121401656"/>
-      <w:commentRangeStart w:id="28"/>
-      <w:moveFrom w:id="29" w:author="Parks, Robbie M" w:date="2022-12-08T14:20:00Z">
-        <w:r>
-          <w:t>In our presentation, w</w:t>
-        </w:r>
-        <w:r>
-          <w:t xml:space="preserve">e </w:t>
-        </w:r>
-        <w:r>
-          <w:t>wil</w:t>
-        </w:r>
-        <w:r>
-          <w:t xml:space="preserve">l </w:t>
-        </w:r>
-        <w:r>
-          <w:t>also</w:t>
-        </w:r>
-        <w:r>
-          <w:t xml:space="preserve"> </w:t>
-        </w:r>
-        <w:r>
-          <w:t>examine</w:t>
-        </w:r>
-        <w:r>
-          <w:t xml:space="preserve"> </w:t>
-        </w:r>
-        <w:r>
-          <w:t xml:space="preserve">how </w:t>
-        </w:r>
-        <w:r>
-          <w:t>associations</w:t>
-        </w:r>
-        <w:r>
-          <w:t xml:space="preserve"> varied by </w:t>
-        </w:r>
-        <w:r>
-          <w:t xml:space="preserve">strength of tropical cyclone, state, </w:t>
-        </w:r>
-        <w:r>
-          <w:t>and proportion of non-white and socioeconomically disadvantaged students.</w:t>
-        </w:r>
-        <w:commentRangeEnd w:id="28"/>
-        <w:r>
-          <w:rPr>
-            <w:rStyle w:val="CommentReference"/>
-          </w:rPr>
-          <w:commentReference w:id="28"/>
-        </w:r>
-      </w:moveFrom>
-      <w:moveFromRangeEnd w:id="27"/>
-    </w:p>
-    <w:p>
-      <w:pPr>
-        <w:jc w:val="both"/>
-        <w:rPr>
-          <w:b/>
-          <w:bCs/>
-        </w:rPr>
-      </w:pPr>
-    </w:p>
-    <w:p>
-      <w:pPr>
-        <w:jc w:val="both"/>
-        <w:rPr>
-          <w:b/>
-          <w:bCs/>
-        </w:rPr>
-      </w:pPr>
-      <w:r>
-        <w:rPr>
-          <w:b/>
-          <w:bCs/>
-          <w:u w:val="single"/>
-        </w:rPr>
-        <w:t>Conclusion</w:t>
-      </w:r>
-    </w:p>
-    <w:p>
-      <w:pPr>
-        <w:jc w:val="both"/>
-        <w:rPr>
-          <w:b/>
-          <w:bCs/>
-        </w:rPr>
-      </w:pPr>
-      <w:r>
-        <w:t xml:space="preserve">Our </w:t>
-      </w:r>
-      <w:ins w:id="30" w:author="Parks, Robbie M" w:date="2022-12-08T14:22:00Z">
-        <w:r>
-          <w:t xml:space="preserve">initial </w:t>
-        </w:r>
-      </w:ins>
-      <w:del w:id="31" w:author="Parks, Robbie M" w:date="2022-12-08T14:22:00Z">
-        <w:r>
-          <w:delText xml:space="preserve">preliminary </w:delText>
-        </w:r>
-      </w:del>
-      <w:r>
-        <w:t xml:space="preserve">results </w:t>
-      </w:r>
-      <w:r>
-        <w:t>indicate</w:t>
-      </w:r>
-      <w:r>
-        <w:t xml:space="preserve"> that </w:t>
-      </w:r>
-      <w:r>
-        <w:t>exposure to hurricane-force winds</w:t>
-      </w:r>
-      <w:r>
-        <w:t xml:space="preserve"> within a </w:t>
-      </w:r>
-      <w:r>
-        <w:t>county</w:t>
-      </w:r>
-      <w:r>
-        <w:t xml:space="preserve"> </w:t>
-      </w:r>
-      <w:r>
-        <w:t>was</w:t>
-      </w:r>
-      <w:r>
-        <w:t xml:space="preserve"> associated with lower </w:t>
-      </w:r>
-      <w:r>
-        <w:t>math</w:t>
-      </w:r>
-      <w:r>
-        <w:t xml:space="preserve"> </w:t>
-      </w:r>
-      <w:r>
-        <w:t xml:space="preserve">performance among </w:t>
-      </w:r>
-      <w:r>
-        <w:t>elementary</w:t>
-      </w:r>
-      <w:r>
-        <w:t>-</w:t>
-      </w:r>
-      <w:r>
-        <w:t xml:space="preserve"> and middle school-age students</w:t>
-      </w:r>
-      <w:r>
-        <w:t xml:space="preserve"> in Florida.</w:t>
-      </w:r>
-      <w:r>
-        <w:t xml:space="preserve"> </w:t>
-      </w:r>
-      <w:r>
         <w:t>D</w:t>
       </w:r>
       <w:r>
@@ -1072,7 +942,7 @@
         <w:t>preparedness</w:t>
       </w:r>
       <w:r>
-        <w:t xml:space="preserve"> plans may </w:t>
+        <w:t xml:space="preserve"> may </w:t>
       </w:r>
       <w:r>
         <w:t xml:space="preserve">include resilience </w:t>
@@ -1092,82 +962,6 @@
     </w:sectPr>
   </w:body>
 </w:document>
-</file>
-
-<file path=word/comments.xml><?xml version="1.0" encoding="utf-8"?>
-<w:comments xmlns:wpc="http://schemas.microsoft.com/office/word/2010/wordprocessingCanvas" xmlns:cx="http://schemas.microsoft.com/office/drawing/2014/chartex" xmlns:cx1="http://schemas.microsoft.com/office/drawing/2015/9/8/chartex" xmlns:cx2="http://schemas.microsoft.com/office/drawing/2015/10/21/chartex" xmlns:cx3="http://schemas.microsoft.com/office/drawing/2016/5/9/chartex" xmlns:cx4="http://schemas.microsoft.com/office/drawing/2016/5/10/chartex" xmlns:cx5="http://schemas.microsoft.com/office/drawing/2016/5/11/chartex" xmlns:cx6="http://schemas.microsoft.com/office/drawing/2016/5/12/chartex" xmlns:cx7="http://schemas.microsoft.com/office/drawing/2016/5/13/chartex" xmlns:cx8="http://schemas.microsoft.com/office/drawing/2016/5/14/chartex" xmlns:mc="http://schemas.openxmlformats.org/markup-compatibility/2006" xmlns:aink="http://schemas.microsoft.com/office/drawing/2016/ink" xmlns:am3d="http://schemas.microsoft.com/office/drawing/2017/model3d" xmlns:o="urn:schemas-microsoft-com:office:office" xmlns:oel="http://schemas.microsoft.com/office/2019/extlst" xmlns:r="http://schemas.openxmlformats.org/officeDocument/2006/relationships" xmlns:m="http://schemas.openxmlformats.org/officeDocument/2006/math" xmlns:v="urn:schemas-microsoft-com:vml" xmlns:wp14="http://schemas.microsoft.com/office/word/2010/wordprocessingDrawing" xmlns:wp="http://schemas.openxmlformats.org/drawingml/2006/wordprocessingDrawing" xmlns:w10="urn:schemas-microsoft-com:office:word" xmlns:w="http://schemas.openxmlformats.org/wordprocessingml/2006/main" xmlns:w14="http://schemas.microsoft.com/office/word/2010/wordml" xmlns:w15="http://schemas.microsoft.com/office/word/2012/wordml" xmlns:w16cex="http://schemas.microsoft.com/office/word/2018/wordml/cex" xmlns:w16cid="http://schemas.microsoft.com/office/word/2016/wordml/cid" xmlns:w16="http://schemas.microsoft.com/office/word/2018/wordml" xmlns:w16sdtdh="http://schemas.microsoft.com/office/word/2020/wordml/sdtdatahash" xmlns:w16se="http://schemas.microsoft.com/office/word/2015/wordml/symex" xmlns:wpg="http://schemas.microsoft.com/office/word/2010/wordprocessingGroup" xmlns:wpi="http://schemas.microsoft.com/office/word/2010/wordprocessingInk" xmlns:wne="http://schemas.microsoft.com/office/word/2006/wordml" xmlns:wps="http://schemas.microsoft.com/office/word/2010/wordprocessingShape" mc:Ignorable="w14 w15 w16se w16cid w16 w16cex w16sdtdh wp14">
-  <w:comment w:id="4" w:author="Casey, Joan A." w:date="2022-12-07T06:42:00Z" w:initials="CJA">
-    <w:p>
-      <w:pPr>
-        <w:pStyle w:val="CommentText"/>
-      </w:pPr>
-      <w:r>
-        <w:rPr>
-          <w:rStyle w:val="CommentReference"/>
-        </w:rPr>
-        <w:annotationRef/>
-      </w:r>
-      <w:r>
-        <w:t>Is it possible to be less value? How so? This feels like a bit of a throwaway sentence to me. You could talk about mechanism, or that the number of hurricanes is increasing (if it is).</w:t>
-      </w:r>
-    </w:p>
-  </w:comment>
-  <w:comment w:id="5" w:author="Bell, Michelle" w:date="2022-12-07T18:40:00Z" w:initials="BM">
-    <w:p>
-      <w:pPr>
-        <w:pStyle w:val="CommentText"/>
-      </w:pPr>
-      <w:r>
-        <w:rPr>
-          <w:rStyle w:val="CommentReference"/>
-        </w:rPr>
-        <w:annotationRef/>
-      </w:r>
-      <w:r>
-        <w:t>agree</w:t>
-      </w:r>
-    </w:p>
-  </w:comment>
-  <w:comment w:id="28" w:author="Kioumourtzoglou, Marianthi-Anna" w:date="2022-12-07T11:59:00Z" w:initials="KMA">
-    <w:p>
-      <w:pPr>
-        <w:pStyle w:val="CommentText"/>
-      </w:pPr>
-      <w:r>
-        <w:rPr>
-          <w:rStyle w:val="CommentReference"/>
-        </w:rPr>
-        <w:annotationRef/>
-      </w:r>
-      <w:r>
-        <w:t>Maybe remove this and include more info on number of cyclones, number of students, etc? Abstracts are expected to look like finished products (even though everyone understands that they are preliminary work and things can change between now and the meeting)</w:t>
-      </w:r>
-    </w:p>
-  </w:comment>
-</w:comments>
-</file>
-
-<file path=word/commentsExtended.xml><?xml version="1.0" encoding="utf-8"?>
-<w15:commentsEx xmlns:wpc="http://schemas.microsoft.com/office/word/2010/wordprocessingCanvas" xmlns:cx="http://schemas.microsoft.com/office/drawing/2014/chartex" xmlns:cx1="http://schemas.microsoft.com/office/drawing/2015/9/8/chartex" xmlns:cx2="http://schemas.microsoft.com/office/drawing/2015/10/21/chartex" xmlns:cx3="http://schemas.microsoft.com/office/drawing/2016/5/9/chartex" xmlns:cx4="http://schemas.microsoft.com/office/drawing/2016/5/10/chartex" xmlns:cx5="http://schemas.microsoft.com/office/drawing/2016/5/11/chartex" xmlns:cx6="http://schemas.microsoft.com/office/drawing/2016/5/12/chartex" xmlns:cx7="http://schemas.microsoft.com/office/drawing/2016/5/13/chartex" xmlns:cx8="http://schemas.microsoft.com/office/drawing/2016/5/14/chartex" xmlns:mc="http://schemas.openxmlformats.org/markup-compatibility/2006" xmlns:aink="http://schemas.microsoft.com/office/drawing/2016/ink" xmlns:am3d="http://schemas.microsoft.com/office/drawing/2017/model3d" xmlns:o="urn:schemas-microsoft-com:office:office" xmlns:oel="http://schemas.microsoft.com/office/2019/extlst" xmlns:r="http://schemas.openxmlformats.org/officeDocument/2006/relationships" xmlns:m="http://schemas.openxmlformats.org/officeDocument/2006/math" xmlns:v="urn:schemas-microsoft-com:vml" xmlns:wp14="http://schemas.microsoft.com/office/word/2010/wordprocessingDrawing" xmlns:wp="http://schemas.openxmlformats.org/drawingml/2006/wordprocessingDrawing" xmlns:w10="urn:schemas-microsoft-com:office:word" xmlns:w="http://schemas.openxmlformats.org/wordprocessingml/2006/main" xmlns:w14="http://schemas.microsoft.com/office/word/2010/wordml" xmlns:w15="http://schemas.microsoft.com/office/word/2012/wordml" xmlns:w16cex="http://schemas.microsoft.com/office/word/2018/wordml/cex" xmlns:w16cid="http://schemas.microsoft.com/office/word/2016/wordml/cid" xmlns:w16="http://schemas.microsoft.com/office/word/2018/wordml" xmlns:w16sdtdh="http://schemas.microsoft.com/office/word/2020/wordml/sdtdatahash" xmlns:w16se="http://schemas.microsoft.com/office/word/2015/wordml/symex" xmlns:wpg="http://schemas.microsoft.com/office/word/2010/wordprocessingGroup" xmlns:wpi="http://schemas.microsoft.com/office/word/2010/wordprocessingInk" xmlns:wne="http://schemas.microsoft.com/office/word/2006/wordml" xmlns:wps="http://schemas.microsoft.com/office/word/2010/wordprocessingShape" mc:Ignorable="w14 w15 w16se w16cid w16 w16cex w16sdtdh wp14">
-  <w15:commentEx w15:paraId="49F6E083" w15:done="0"/>
-  <w15:commentEx w15:paraId="2B56D520" w15:paraIdParent="49F6E083" w15:done="0"/>
-  <w15:commentEx w15:paraId="4B63A5DD" w15:done="0"/>
-</w15:commentsEx>
-</file>
-
-<file path=word/commentsExtensible.xml><?xml version="1.0" encoding="utf-8"?>
-<w16cex:commentsExtensible xmlns:wpc="http://schemas.microsoft.com/office/word/2010/wordprocessingCanvas" xmlns:cx="http://schemas.microsoft.com/office/drawing/2014/chartex" xmlns:cx1="http://schemas.microsoft.com/office/drawing/2015/9/8/chartex" xmlns:cx2="http://schemas.microsoft.com/office/drawing/2015/10/21/chartex" xmlns:cx3="http://schemas.microsoft.com/office/drawing/2016/5/9/chartex" xmlns:cx4="http://schemas.microsoft.com/office/drawing/2016/5/10/chartex" xmlns:cx5="http://schemas.microsoft.com/office/drawing/2016/5/11/chartex" xmlns:cx6="http://schemas.microsoft.com/office/drawing/2016/5/12/chartex" xmlns:cx7="http://schemas.microsoft.com/office/drawing/2016/5/13/chartex" xmlns:cx8="http://schemas.microsoft.com/office/drawing/2016/5/14/chartex" xmlns:mc="http://schemas.openxmlformats.org/markup-compatibility/2006" xmlns:aink="http://schemas.microsoft.com/office/drawing/2016/ink" xmlns:am3d="http://schemas.microsoft.com/office/drawing/2017/model3d" xmlns:o="urn:schemas-microsoft-com:office:office" xmlns:oel="http://schemas.microsoft.com/office/2019/extlst" xmlns:r="http://schemas.openxmlformats.org/officeDocument/2006/relationships" xmlns:m="http://schemas.openxmlformats.org/officeDocument/2006/math" xmlns:v="urn:schemas-microsoft-com:vml" xmlns:wp14="http://schemas.microsoft.com/office/word/2010/wordprocessingDrawing" xmlns:wp="http://schemas.openxmlformats.org/drawingml/2006/wordprocessingDrawing" xmlns:w10="urn:schemas-microsoft-com:office:word" xmlns:w="http://schemas.openxmlformats.org/wordprocessingml/2006/main" xmlns:w14="http://schemas.microsoft.com/office/word/2010/wordml" xmlns:w15="http://schemas.microsoft.com/office/word/2012/wordml" xmlns:w16cex="http://schemas.microsoft.com/office/word/2018/wordml/cex" xmlns:w16cid="http://schemas.microsoft.com/office/word/2016/wordml/cid" xmlns:w16="http://schemas.microsoft.com/office/word/2018/wordml" xmlns:w16sdtdh="http://schemas.microsoft.com/office/word/2020/wordml/sdtdatahash" xmlns:w16se="http://schemas.microsoft.com/office/word/2015/wordml/symex" xmlns:wpg="http://schemas.microsoft.com/office/word/2010/wordprocessingGroup" xmlns:wpi="http://schemas.microsoft.com/office/word/2010/wordprocessingInk" xmlns:wne="http://schemas.microsoft.com/office/word/2006/wordml" xmlns:wps="http://schemas.microsoft.com/office/word/2010/wordprocessingShape" mc:Ignorable="w14 w15 w16se w16cid w16 w16cex w16sdtdh wp14">
-  <w16cex:commentExtensible w16cex:durableId="273AB471" w16cex:dateUtc="2022-12-07T11:42:00Z"/>
-  <w16cex:commentExtensible w16cex:durableId="273AFE9D" w16cex:dateUtc="2022-12-07T11:59:00Z"/>
-</w16cex:commentsExtensible>
-</file>
-
-<file path=word/commentsIds.xml><?xml version="1.0" encoding="utf-8"?>
-<w16cid:commentsIds xmlns:wpc="http://schemas.microsoft.com/office/word/2010/wordprocessingCanvas" xmlns:cx="http://schemas.microsoft.com/office/drawing/2014/chartex" xmlns:cx1="http://schemas.microsoft.com/office/drawing/2015/9/8/chartex" xmlns:cx2="http://schemas.microsoft.com/office/drawing/2015/10/21/chartex" xmlns:cx3="http://schemas.microsoft.com/office/drawing/2016/5/9/chartex" xmlns:cx4="http://schemas.microsoft.com/office/drawing/2016/5/10/chartex" xmlns:cx5="http://schemas.microsoft.com/office/drawing/2016/5/11/chartex" xmlns:cx6="http://schemas.microsoft.com/office/drawing/2016/5/12/chartex" xmlns:cx7="http://schemas.microsoft.com/office/drawing/2016/5/13/chartex" xmlns:cx8="http://schemas.microsoft.com/office/drawing/2016/5/14/chartex" xmlns:mc="http://schemas.openxmlformats.org/markup-compatibility/2006" xmlns:aink="http://schemas.microsoft.com/office/drawing/2016/ink" xmlns:am3d="http://schemas.microsoft.com/office/drawing/2017/model3d" xmlns:o="urn:schemas-microsoft-com:office:office" xmlns:oel="http://schemas.microsoft.com/office/2019/extlst" xmlns:r="http://schemas.openxmlformats.org/officeDocument/2006/relationships" xmlns:m="http://schemas.openxmlformats.org/officeDocument/2006/math" xmlns:v="urn:schemas-microsoft-com:vml" xmlns:wp14="http://schemas.microsoft.com/office/word/2010/wordprocessingDrawing" xmlns:wp="http://schemas.openxmlformats.org/drawingml/2006/wordprocessingDrawing" xmlns:w10="urn:schemas-microsoft-com:office:word" xmlns:w="http://schemas.openxmlformats.org/wordprocessingml/2006/main" xmlns:w14="http://schemas.microsoft.com/office/word/2010/wordml" xmlns:w15="http://schemas.microsoft.com/office/word/2012/wordml" xmlns:w16cex="http://schemas.microsoft.com/office/word/2018/wordml/cex" xmlns:w16cid="http://schemas.microsoft.com/office/word/2016/wordml/cid" xmlns:w16="http://schemas.microsoft.com/office/word/2018/wordml" xmlns:w16sdtdh="http://schemas.microsoft.com/office/word/2020/wordml/sdtdatahash" xmlns:w16se="http://schemas.microsoft.com/office/word/2015/wordml/symex" xmlns:wpg="http://schemas.microsoft.com/office/word/2010/wordprocessingGroup" xmlns:wpi="http://schemas.microsoft.com/office/word/2010/wordprocessingInk" xmlns:wne="http://schemas.microsoft.com/office/word/2006/wordml" xmlns:wps="http://schemas.microsoft.com/office/word/2010/wordprocessingShape" mc:Ignorable="w14 w15 w16se w16cid w16 w16cex w16sdtdh wp14">
-  <w16cid:commentId w16cid:paraId="49F6E083" w16cid:durableId="273AB471"/>
-  <w16cid:commentId w16cid:paraId="2B56D520" w16cid:durableId="273B5C9E"/>
-  <w16cid:commentId w16cid:paraId="4B63A5DD" w16cid:durableId="273AFE9D"/>
-</w16cid:commentsIds>
 </file>
 
 <file path=word/numbering.xml><?xml version="1.0" encoding="utf-8"?>
@@ -1265,23 +1059,6 @@
     <w:abstractNumId w:val="0"/>
   </w:num>
 </w:numbering>
-</file>
-
-<file path=word/people.xml><?xml version="1.0" encoding="utf-8"?>
-<w15:people xmlns:wpc="http://schemas.microsoft.com/office/word/2010/wordprocessingCanvas" xmlns:cx="http://schemas.microsoft.com/office/drawing/2014/chartex" xmlns:cx1="http://schemas.microsoft.com/office/drawing/2015/9/8/chartex" xmlns:cx2="http://schemas.microsoft.com/office/drawing/2015/10/21/chartex" xmlns:cx3="http://schemas.microsoft.com/office/drawing/2016/5/9/chartex" xmlns:cx4="http://schemas.microsoft.com/office/drawing/2016/5/10/chartex" xmlns:cx5="http://schemas.microsoft.com/office/drawing/2016/5/11/chartex" xmlns:cx6="http://schemas.microsoft.com/office/drawing/2016/5/12/chartex" xmlns:cx7="http://schemas.microsoft.com/office/drawing/2016/5/13/chartex" xmlns:cx8="http://schemas.microsoft.com/office/drawing/2016/5/14/chartex" xmlns:mc="http://schemas.openxmlformats.org/markup-compatibility/2006" xmlns:aink="http://schemas.microsoft.com/office/drawing/2016/ink" xmlns:am3d="http://schemas.microsoft.com/office/drawing/2017/model3d" xmlns:o="urn:schemas-microsoft-com:office:office" xmlns:oel="http://schemas.microsoft.com/office/2019/extlst" xmlns:r="http://schemas.openxmlformats.org/officeDocument/2006/relationships" xmlns:m="http://schemas.openxmlformats.org/officeDocument/2006/math" xmlns:v="urn:schemas-microsoft-com:vml" xmlns:wp14="http://schemas.microsoft.com/office/word/2010/wordprocessingDrawing" xmlns:wp="http://schemas.openxmlformats.org/drawingml/2006/wordprocessingDrawing" xmlns:w10="urn:schemas-microsoft-com:office:word" xmlns:w="http://schemas.openxmlformats.org/wordprocessingml/2006/main" xmlns:w14="http://schemas.microsoft.com/office/word/2010/wordml" xmlns:w15="http://schemas.microsoft.com/office/word/2012/wordml" xmlns:w16cex="http://schemas.microsoft.com/office/word/2018/wordml/cex" xmlns:w16cid="http://schemas.microsoft.com/office/word/2016/wordml/cid" xmlns:w16="http://schemas.microsoft.com/office/word/2018/wordml" xmlns:w16sdtdh="http://schemas.microsoft.com/office/word/2020/wordml/sdtdatahash" xmlns:w16se="http://schemas.microsoft.com/office/word/2015/wordml/symex" xmlns:wpg="http://schemas.microsoft.com/office/word/2010/wordprocessingGroup" xmlns:wpi="http://schemas.microsoft.com/office/word/2010/wordprocessingInk" xmlns:wne="http://schemas.microsoft.com/office/word/2006/wordml" xmlns:wps="http://schemas.microsoft.com/office/word/2010/wordprocessingShape" mc:Ignorable="w14 w15 w16se w16cid w16 w16cex w16sdtdh wp14">
-  <w15:person w15:author="Parks, Robbie M">
-    <w15:presenceInfo w15:providerId="AD" w15:userId="S::rmp15@ic.ac.uk::cb6b7f8d-c7e1-44f5-b2d9-a44f305898c3"/>
-  </w15:person>
-  <w15:person w15:author="Casey, Joan A.">
-    <w15:presenceInfo w15:providerId="AD" w15:userId="S::jac2250@cumc.columbia.edu::f67c03ae-6683-4a2e-8dc3-1b6f5763eee1"/>
-  </w15:person>
-  <w15:person w15:author="Bell, Michelle">
-    <w15:presenceInfo w15:providerId="AD" w15:userId="S::michelle.bell@yale.edu::9b730033-5b63-483f-9167-f75bcb3e8564"/>
-  </w15:person>
-  <w15:person w15:author="Kioumourtzoglou, Marianthi-Anna">
-    <w15:presenceInfo w15:providerId="AD" w15:userId="S::mk3961@cumc.columbia.edu::ef378efc-f22b-4963-9cd9-44d2d00bded3"/>
-  </w15:person>
-</w15:people>
 </file>
 
 <file path=word/styles.xml><?xml version="1.0" encoding="utf-8"?>

</xml_diff>